<commit_message>
Write Up First Page
</commit_message>
<xml_diff>
--- a/6103 WriteUp.docx
+++ b/6103 WriteUp.docx
@@ -7,7 +7,10 @@
         <w:spacing w:line="480" w:lineRule="auto"/>
       </w:pPr>
       <w:r>
-        <w:t xml:space="preserve">Objective: </w:t>
+        <w:t>Introduction and Question</w:t>
+      </w:r>
+      <w:r>
+        <w:t xml:space="preserve">: </w:t>
       </w:r>
     </w:p>
     <w:p>
@@ -18,8 +21,81 @@
         <w:t>Customer segmentation involves dividing customers into groups based on common characteristics. This helps in tailoring marketing strategies, improving customer service, and increasing sales.</w:t>
       </w:r>
       <w:r>
-        <w:t xml:space="preserve"> Additionally, consumer segmentation allows for companies to set prices at an optimal point for each consumer which allows for the consumer to buy a good at an ideal price for them while maximizing profits. We intend on building a machine learning model which relies on clustering and </w:t>
-      </w:r>
+        <w:t xml:space="preserve"> Additionally, consumer segmentation allows for companies to set prices at an optimal point for each consumer which allows for the consumer to buy a good at an ideal price for them while maximizing profits. </w:t>
+      </w:r>
+      <w:r>
+        <w:t xml:space="preserve">This also leads to price discrimination which could run certain promotions on gods for certain segments of the population. One high-level example would be student pricing for sporting events. </w:t>
+      </w:r>
+    </w:p>
+    <w:p>
+      <w:pPr>
+        <w:spacing w:line="480" w:lineRule="auto"/>
+      </w:pPr>
+      <w:r>
+        <w:t>Objective:</w:t>
+      </w:r>
+    </w:p>
+    <w:p>
+      <w:pPr>
+        <w:spacing w:line="480" w:lineRule="auto"/>
+      </w:pPr>
+      <w:r>
+        <w:t xml:space="preserve">We intend on building a machine learning model which relies on </w:t>
+      </w:r>
+      <w:r>
+        <w:t xml:space="preserve">K-Means </w:t>
+      </w:r>
+      <w:r>
+        <w:t xml:space="preserve">clustering and </w:t>
+      </w:r>
+      <w:proofErr w:type="spellStart"/>
+      <w:r>
+        <w:t>XGBoost</w:t>
+      </w:r>
+      <w:proofErr w:type="spellEnd"/>
+      <w:r>
+        <w:t xml:space="preserve"> Regression. This will allow us to split the customer base into different segments based on company sales and profits. </w:t>
+      </w:r>
+      <w:proofErr w:type="gramStart"/>
+      <w:r>
+        <w:t>Additionally</w:t>
+      </w:r>
+      <w:proofErr w:type="gramEnd"/>
+      <w:r>
+        <w:t xml:space="preserve"> we are predicting future demand for each segment using historical pricing data using machine learning.</w:t>
+      </w:r>
+    </w:p>
+    <w:p>
+      <w:pPr>
+        <w:spacing w:line="480" w:lineRule="auto"/>
+      </w:pPr>
+      <w:r>
+        <w:t>Methodology:</w:t>
+      </w:r>
+    </w:p>
+    <w:p>
+      <w:pPr>
+        <w:spacing w:line="480" w:lineRule="auto"/>
+      </w:pPr>
+      <w:r>
+        <w:t xml:space="preserve">We are using machine learning and data mining techniques to develop predictive models using historical data from an anonymous store. </w:t>
+      </w:r>
+      <w:r>
+        <w:t xml:space="preserve">To segment customers, we are using K Means and hierarchical clustering. Finally, to predict future demand, we are using an </w:t>
+      </w:r>
+      <w:proofErr w:type="spellStart"/>
+      <w:r>
+        <w:t>XGBoost</w:t>
+      </w:r>
+      <w:proofErr w:type="spellEnd"/>
+      <w:r>
+        <w:t xml:space="preserve"> regression model. </w:t>
+      </w:r>
+    </w:p>
+    <w:p>
+      <w:pPr>
+        <w:spacing w:line="480" w:lineRule="auto"/>
+      </w:pPr>
     </w:p>
     <w:sectPr>
       <w:pgSz w:w="12240" w:h="15840"/>

</xml_diff>